<commit_message>
Areli Fecha 05 de Febrero 2016
</commit_message>
<xml_diff>
--- a/docs/TABLAS BASE GENERAL.docx
+++ b/docs/TABLAS BASE GENERAL.docx
@@ -119,17 +119,6 @@
             <w:pPr>
               <w:jc w:val="center"/>
             </w:pPr>
-          </w:p>
-        </w:tc>
-        <w:tc>
-          <w:tcPr>
-            <w:tcW w:w="2993" w:type="dxa"/>
-          </w:tcPr>
-          <w:p>
-            <w:pPr>
-              <w:jc w:val="center"/>
-              <w:cnfStyle w:val="000000100000"/>
-            </w:pPr>
             <w:r>
               <w:t>Bancos</w:t>
             </w:r>
@@ -145,6 +134,20 @@
               <w:cnfStyle w:val="000000100000"/>
             </w:pPr>
             <w:r>
+              <w:t>productos</w:t>
+            </w:r>
+          </w:p>
+        </w:tc>
+        <w:tc>
+          <w:tcPr>
+            <w:tcW w:w="2993" w:type="dxa"/>
+          </w:tcPr>
+          <w:p>
+            <w:pPr>
+              <w:jc w:val="center"/>
+              <w:cnfStyle w:val="000000100000"/>
+            </w:pPr>
+            <w:r>
               <w:t>Factura</w:t>
             </w:r>
           </w:p>
@@ -163,6 +166,11 @@
             <w:pPr>
               <w:jc w:val="center"/>
             </w:pPr>
+            <w:proofErr w:type="spellStart"/>
+            <w:r>
+              <w:t>Cuentasxc</w:t>
+            </w:r>
+            <w:proofErr w:type="spellEnd"/>
           </w:p>
         </w:tc>
         <w:tc>
@@ -207,19 +215,24 @@
             <w:pPr>
               <w:jc w:val="center"/>
             </w:pPr>
-          </w:p>
-        </w:tc>
-        <w:tc>
-          <w:tcPr>
-            <w:tcW w:w="2993" w:type="dxa"/>
-          </w:tcPr>
-          <w:p>
-            <w:pPr>
-              <w:jc w:val="center"/>
-              <w:cnfStyle w:val="000000100000"/>
-            </w:pPr>
             <w:proofErr w:type="spellStart"/>
             <w:r>
+              <w:t>Cuentasxp</w:t>
+            </w:r>
+            <w:proofErr w:type="spellEnd"/>
+          </w:p>
+        </w:tc>
+        <w:tc>
+          <w:tcPr>
+            <w:tcW w:w="2993" w:type="dxa"/>
+          </w:tcPr>
+          <w:p>
+            <w:pPr>
+              <w:jc w:val="center"/>
+              <w:cnfStyle w:val="000000100000"/>
+            </w:pPr>
+            <w:proofErr w:type="spellStart"/>
+            <w:r>
               <w:t>Cardex</w:t>
             </w:r>
             <w:proofErr w:type="spellEnd"/>
@@ -255,6 +268,9 @@
             <w:pPr>
               <w:jc w:val="center"/>
             </w:pPr>
+            <w:r>
+              <w:t>Divisa</w:t>
+            </w:r>
           </w:p>
         </w:tc>
         <w:tc>
@@ -301,6 +317,9 @@
             <w:pPr>
               <w:jc w:val="center"/>
             </w:pPr>
+            <w:r>
+              <w:t>Empresa</w:t>
+            </w:r>
           </w:p>
         </w:tc>
         <w:tc>
@@ -328,9 +347,14 @@
               <w:jc w:val="center"/>
               <w:cnfStyle w:val="000000100000"/>
             </w:pPr>
+            <w:proofErr w:type="spellStart"/>
             <w:r>
               <w:t>Tipo</w:t>
             </w:r>
+            <w:r>
+              <w:t>Proveedor</w:t>
+            </w:r>
+            <w:proofErr w:type="spellEnd"/>
           </w:p>
         </w:tc>
       </w:tr>
@@ -347,6 +371,9 @@
             <w:pPr>
               <w:jc w:val="center"/>
             </w:pPr>
+            <w:r>
+              <w:t>Estados</w:t>
+            </w:r>
           </w:p>
         </w:tc>
         <w:tc>
@@ -393,17 +420,23 @@
             <w:pPr>
               <w:jc w:val="center"/>
             </w:pPr>
-          </w:p>
-        </w:tc>
-        <w:tc>
-          <w:tcPr>
-            <w:tcW w:w="2993" w:type="dxa"/>
-          </w:tcPr>
-          <w:p>
-            <w:pPr>
-              <w:jc w:val="center"/>
-              <w:cnfStyle w:val="000000100000"/>
-            </w:pPr>
+            <w:r>
+              <w:t>Factura</w:t>
+            </w:r>
+          </w:p>
+        </w:tc>
+        <w:tc>
+          <w:tcPr>
+            <w:tcW w:w="2993" w:type="dxa"/>
+          </w:tcPr>
+          <w:p>
+            <w:pPr>
+              <w:jc w:val="center"/>
+              <w:cnfStyle w:val="000000100000"/>
+            </w:pPr>
+            <w:r>
+              <w:t>inventario</w:t>
+            </w:r>
           </w:p>
         </w:tc>
         <w:tc>
@@ -436,17 +469,27 @@
             <w:pPr>
               <w:jc w:val="center"/>
             </w:pPr>
-          </w:p>
-        </w:tc>
-        <w:tc>
-          <w:tcPr>
-            <w:tcW w:w="2993" w:type="dxa"/>
-          </w:tcPr>
-          <w:p>
-            <w:pPr>
-              <w:jc w:val="center"/>
-              <w:cnfStyle w:val="000000010000"/>
-            </w:pPr>
+            <w:proofErr w:type="spellStart"/>
+            <w:r>
+              <w:t>Movtos</w:t>
+            </w:r>
+            <w:proofErr w:type="spellEnd"/>
+          </w:p>
+        </w:tc>
+        <w:tc>
+          <w:tcPr>
+            <w:tcW w:w="2993" w:type="dxa"/>
+          </w:tcPr>
+          <w:p>
+            <w:pPr>
+              <w:jc w:val="center"/>
+              <w:cnfStyle w:val="000000010000"/>
+            </w:pPr>
+            <w:proofErr w:type="spellStart"/>
+            <w:r>
+              <w:t>productoComp</w:t>
+            </w:r>
+            <w:proofErr w:type="spellEnd"/>
           </w:p>
         </w:tc>
         <w:tc>
@@ -477,26 +520,662 @@
             <w:pPr>
               <w:jc w:val="center"/>
             </w:pPr>
-          </w:p>
-        </w:tc>
-        <w:tc>
-          <w:tcPr>
-            <w:tcW w:w="2993" w:type="dxa"/>
-          </w:tcPr>
-          <w:p>
-            <w:pPr>
-              <w:jc w:val="center"/>
-              <w:cnfStyle w:val="000000100000"/>
-            </w:pPr>
-          </w:p>
-        </w:tc>
-        <w:tc>
-          <w:tcPr>
-            <w:tcW w:w="2993" w:type="dxa"/>
-          </w:tcPr>
-          <w:p>
-            <w:pPr>
-              <w:jc w:val="center"/>
+            <w:r>
+              <w:t>Impuestos</w:t>
+            </w:r>
+          </w:p>
+        </w:tc>
+        <w:tc>
+          <w:tcPr>
+            <w:tcW w:w="2993" w:type="dxa"/>
+          </w:tcPr>
+          <w:p>
+            <w:pPr>
+              <w:jc w:val="center"/>
+              <w:cnfStyle w:val="000000100000"/>
+            </w:pPr>
+            <w:r>
+              <w:t>vendedor</w:t>
+            </w:r>
+          </w:p>
+        </w:tc>
+        <w:tc>
+          <w:tcPr>
+            <w:tcW w:w="2993" w:type="dxa"/>
+          </w:tcPr>
+          <w:p>
+            <w:pPr>
+              <w:tabs>
+                <w:tab w:val="left" w:pos="885"/>
+              </w:tabs>
+              <w:cnfStyle w:val="000000100000"/>
+            </w:pPr>
+            <w:r>
+              <w:tab/>
+            </w:r>
+            <w:proofErr w:type="spellStart"/>
+            <w:r>
+              <w:t>guiacontable</w:t>
+            </w:r>
+            <w:proofErr w:type="spellEnd"/>
+          </w:p>
+        </w:tc>
+      </w:tr>
+      <w:tr>
+        <w:trPr>
+          <w:cnfStyle w:val="000000010000"/>
+        </w:trPr>
+        <w:tc>
+          <w:tcPr>
+            <w:cnfStyle w:val="001000000000"/>
+            <w:tcW w:w="2992" w:type="dxa"/>
+          </w:tcPr>
+          <w:p>
+            <w:pPr>
+              <w:jc w:val="center"/>
+            </w:pPr>
+            <w:r>
+              <w:t>Usuarios</w:t>
+            </w:r>
+          </w:p>
+        </w:tc>
+        <w:tc>
+          <w:tcPr>
+            <w:tcW w:w="2993" w:type="dxa"/>
+          </w:tcPr>
+          <w:p>
+            <w:pPr>
+              <w:jc w:val="center"/>
+              <w:cnfStyle w:val="000000010000"/>
+            </w:pPr>
+            <w:r>
+              <w:t>factura</w:t>
+            </w:r>
+          </w:p>
+        </w:tc>
+        <w:tc>
+          <w:tcPr>
+            <w:tcW w:w="2993" w:type="dxa"/>
+          </w:tcPr>
+          <w:p>
+            <w:pPr>
+              <w:tabs>
+                <w:tab w:val="left" w:pos="885"/>
+              </w:tabs>
+              <w:cnfStyle w:val="000000010000"/>
+            </w:pPr>
+          </w:p>
+        </w:tc>
+      </w:tr>
+      <w:tr>
+        <w:trPr>
+          <w:cnfStyle w:val="000000100000"/>
+        </w:trPr>
+        <w:tc>
+          <w:tcPr>
+            <w:cnfStyle w:val="001000000000"/>
+            <w:tcW w:w="2992" w:type="dxa"/>
+          </w:tcPr>
+          <w:p>
+            <w:pPr>
+              <w:jc w:val="center"/>
+            </w:pPr>
+            <w:proofErr w:type="spellStart"/>
+            <w:r>
+              <w:t>parametro</w:t>
+            </w:r>
+            <w:proofErr w:type="spellEnd"/>
+          </w:p>
+        </w:tc>
+        <w:tc>
+          <w:tcPr>
+            <w:tcW w:w="2993" w:type="dxa"/>
+          </w:tcPr>
+          <w:p>
+            <w:pPr>
+              <w:jc w:val="center"/>
+              <w:cnfStyle w:val="000000100000"/>
+            </w:pPr>
+            <w:proofErr w:type="spellStart"/>
+            <w:r>
+              <w:t>movtos</w:t>
+            </w:r>
+            <w:proofErr w:type="spellEnd"/>
+          </w:p>
+        </w:tc>
+        <w:tc>
+          <w:tcPr>
+            <w:tcW w:w="2993" w:type="dxa"/>
+          </w:tcPr>
+          <w:p>
+            <w:pPr>
+              <w:tabs>
+                <w:tab w:val="left" w:pos="885"/>
+              </w:tabs>
+              <w:cnfStyle w:val="000000100000"/>
+            </w:pPr>
+          </w:p>
+        </w:tc>
+      </w:tr>
+      <w:tr>
+        <w:trPr>
+          <w:cnfStyle w:val="000000010000"/>
+        </w:trPr>
+        <w:tc>
+          <w:tcPr>
+            <w:cnfStyle w:val="001000000000"/>
+            <w:tcW w:w="2992" w:type="dxa"/>
+          </w:tcPr>
+          <w:p>
+            <w:pPr>
+              <w:jc w:val="center"/>
+            </w:pPr>
+            <w:proofErr w:type="spellStart"/>
+            <w:r>
+              <w:t>subparametro</w:t>
+            </w:r>
+            <w:proofErr w:type="spellEnd"/>
+          </w:p>
+        </w:tc>
+        <w:tc>
+          <w:tcPr>
+            <w:tcW w:w="2993" w:type="dxa"/>
+          </w:tcPr>
+          <w:p>
+            <w:pPr>
+              <w:jc w:val="center"/>
+              <w:cnfStyle w:val="000000010000"/>
+            </w:pPr>
+            <w:proofErr w:type="spellStart"/>
+            <w:r>
+              <w:t>multiplos</w:t>
+            </w:r>
+            <w:proofErr w:type="spellEnd"/>
+          </w:p>
+        </w:tc>
+        <w:tc>
+          <w:tcPr>
+            <w:tcW w:w="2993" w:type="dxa"/>
+          </w:tcPr>
+          <w:p>
+            <w:pPr>
+              <w:tabs>
+                <w:tab w:val="left" w:pos="885"/>
+              </w:tabs>
+              <w:cnfStyle w:val="000000010000"/>
+            </w:pPr>
+          </w:p>
+        </w:tc>
+      </w:tr>
+      <w:tr>
+        <w:trPr>
+          <w:cnfStyle w:val="000000100000"/>
+        </w:trPr>
+        <w:tc>
+          <w:tcPr>
+            <w:cnfStyle w:val="001000000000"/>
+            <w:tcW w:w="2992" w:type="dxa"/>
+          </w:tcPr>
+          <w:p>
+            <w:pPr>
+              <w:jc w:val="center"/>
+            </w:pPr>
+            <w:r>
+              <w:t>Proyecto</w:t>
+            </w:r>
+          </w:p>
+        </w:tc>
+        <w:tc>
+          <w:tcPr>
+            <w:tcW w:w="2993" w:type="dxa"/>
+          </w:tcPr>
+          <w:p>
+            <w:pPr>
+              <w:jc w:val="center"/>
+              <w:cnfStyle w:val="000000100000"/>
+            </w:pPr>
+            <w:proofErr w:type="spellStart"/>
+            <w:r>
+              <w:t>tipomovto</w:t>
+            </w:r>
+            <w:proofErr w:type="spellEnd"/>
+          </w:p>
+        </w:tc>
+        <w:tc>
+          <w:tcPr>
+            <w:tcW w:w="2993" w:type="dxa"/>
+          </w:tcPr>
+          <w:p>
+            <w:pPr>
+              <w:tabs>
+                <w:tab w:val="left" w:pos="885"/>
+              </w:tabs>
+              <w:cnfStyle w:val="000000100000"/>
+            </w:pPr>
+          </w:p>
+        </w:tc>
+      </w:tr>
+      <w:tr>
+        <w:trPr>
+          <w:cnfStyle w:val="000000010000"/>
+        </w:trPr>
+        <w:tc>
+          <w:tcPr>
+            <w:cnfStyle w:val="001000000000"/>
+            <w:tcW w:w="2992" w:type="dxa"/>
+          </w:tcPr>
+          <w:p>
+            <w:pPr>
+              <w:jc w:val="center"/>
+            </w:pPr>
+            <w:r>
+              <w:t>Sucursal</w:t>
+            </w:r>
+          </w:p>
+        </w:tc>
+        <w:tc>
+          <w:tcPr>
+            <w:tcW w:w="2993" w:type="dxa"/>
+          </w:tcPr>
+          <w:p>
+            <w:pPr>
+              <w:jc w:val="center"/>
+              <w:cnfStyle w:val="000000010000"/>
+            </w:pPr>
+            <w:r>
+              <w:t>facturadet</w:t>
+            </w:r>
+          </w:p>
+        </w:tc>
+        <w:tc>
+          <w:tcPr>
+            <w:tcW w:w="2993" w:type="dxa"/>
+          </w:tcPr>
+          <w:p>
+            <w:pPr>
+              <w:tabs>
+                <w:tab w:val="left" w:pos="885"/>
+              </w:tabs>
+              <w:cnfStyle w:val="000000010000"/>
+            </w:pPr>
+          </w:p>
+        </w:tc>
+      </w:tr>
+      <w:tr>
+        <w:trPr>
+          <w:cnfStyle w:val="000000100000"/>
+        </w:trPr>
+        <w:tc>
+          <w:tcPr>
+            <w:cnfStyle w:val="001000000000"/>
+            <w:tcW w:w="2992" w:type="dxa"/>
+          </w:tcPr>
+          <w:p>
+            <w:pPr>
+              <w:jc w:val="center"/>
+            </w:pPr>
+            <w:r>
+              <w:t>Domicilio</w:t>
+            </w:r>
+          </w:p>
+        </w:tc>
+        <w:tc>
+          <w:tcPr>
+            <w:tcW w:w="2993" w:type="dxa"/>
+          </w:tcPr>
+          <w:p>
+            <w:pPr>
+              <w:jc w:val="center"/>
+              <w:cnfStyle w:val="000000100000"/>
+            </w:pPr>
+          </w:p>
+        </w:tc>
+        <w:tc>
+          <w:tcPr>
+            <w:tcW w:w="2993" w:type="dxa"/>
+          </w:tcPr>
+          <w:p>
+            <w:pPr>
+              <w:tabs>
+                <w:tab w:val="left" w:pos="885"/>
+              </w:tabs>
+              <w:cnfStyle w:val="000000100000"/>
+            </w:pPr>
+          </w:p>
+        </w:tc>
+      </w:tr>
+      <w:tr>
+        <w:trPr>
+          <w:cnfStyle w:val="000000010000"/>
+        </w:trPr>
+        <w:tc>
+          <w:tcPr>
+            <w:cnfStyle w:val="001000000000"/>
+            <w:tcW w:w="2992" w:type="dxa"/>
+          </w:tcPr>
+          <w:p>
+            <w:pPr>
+              <w:jc w:val="center"/>
+            </w:pPr>
+            <w:proofErr w:type="spellStart"/>
+            <w:r>
+              <w:t>Facturadet</w:t>
+            </w:r>
+            <w:proofErr w:type="spellEnd"/>
+          </w:p>
+        </w:tc>
+        <w:tc>
+          <w:tcPr>
+            <w:tcW w:w="2993" w:type="dxa"/>
+          </w:tcPr>
+          <w:p>
+            <w:pPr>
+              <w:jc w:val="center"/>
+              <w:cnfStyle w:val="000000010000"/>
+            </w:pPr>
+          </w:p>
+        </w:tc>
+        <w:tc>
+          <w:tcPr>
+            <w:tcW w:w="2993" w:type="dxa"/>
+          </w:tcPr>
+          <w:p>
+            <w:pPr>
+              <w:tabs>
+                <w:tab w:val="left" w:pos="885"/>
+              </w:tabs>
+              <w:cnfStyle w:val="000000010000"/>
+            </w:pPr>
+          </w:p>
+        </w:tc>
+      </w:tr>
+      <w:tr>
+        <w:trPr>
+          <w:cnfStyle w:val="000000100000"/>
+        </w:trPr>
+        <w:tc>
+          <w:tcPr>
+            <w:cnfStyle w:val="001000000000"/>
+            <w:tcW w:w="2992" w:type="dxa"/>
+          </w:tcPr>
+          <w:p>
+            <w:pPr>
+              <w:jc w:val="center"/>
+            </w:pPr>
+            <w:r>
+              <w:t>Teléfono</w:t>
+            </w:r>
+          </w:p>
+        </w:tc>
+        <w:tc>
+          <w:tcPr>
+            <w:tcW w:w="2993" w:type="dxa"/>
+          </w:tcPr>
+          <w:p>
+            <w:pPr>
+              <w:jc w:val="center"/>
+              <w:cnfStyle w:val="000000100000"/>
+            </w:pPr>
+          </w:p>
+        </w:tc>
+        <w:tc>
+          <w:tcPr>
+            <w:tcW w:w="2993" w:type="dxa"/>
+          </w:tcPr>
+          <w:p>
+            <w:pPr>
+              <w:tabs>
+                <w:tab w:val="left" w:pos="885"/>
+              </w:tabs>
+              <w:cnfStyle w:val="000000100000"/>
+            </w:pPr>
+          </w:p>
+        </w:tc>
+      </w:tr>
+      <w:tr>
+        <w:trPr>
+          <w:cnfStyle w:val="000000010000"/>
+        </w:trPr>
+        <w:tc>
+          <w:tcPr>
+            <w:cnfStyle w:val="001000000000"/>
+            <w:tcW w:w="2992" w:type="dxa"/>
+          </w:tcPr>
+          <w:p>
+            <w:pPr>
+              <w:jc w:val="center"/>
+            </w:pPr>
+            <w:r>
+              <w:t>Email</w:t>
+            </w:r>
+          </w:p>
+        </w:tc>
+        <w:tc>
+          <w:tcPr>
+            <w:tcW w:w="2993" w:type="dxa"/>
+          </w:tcPr>
+          <w:p>
+            <w:pPr>
+              <w:jc w:val="center"/>
+              <w:cnfStyle w:val="000000010000"/>
+            </w:pPr>
+          </w:p>
+        </w:tc>
+        <w:tc>
+          <w:tcPr>
+            <w:tcW w:w="2993" w:type="dxa"/>
+          </w:tcPr>
+          <w:p>
+            <w:pPr>
+              <w:tabs>
+                <w:tab w:val="left" w:pos="885"/>
+              </w:tabs>
+              <w:cnfStyle w:val="000000010000"/>
+            </w:pPr>
+          </w:p>
+        </w:tc>
+      </w:tr>
+      <w:tr>
+        <w:trPr>
+          <w:cnfStyle w:val="000000100000"/>
+        </w:trPr>
+        <w:tc>
+          <w:tcPr>
+            <w:cnfStyle w:val="001000000000"/>
+            <w:tcW w:w="2992" w:type="dxa"/>
+          </w:tcPr>
+          <w:p>
+            <w:pPr>
+              <w:jc w:val="center"/>
+            </w:pPr>
+            <w:r>
+              <w:t>Fiscales</w:t>
+            </w:r>
+          </w:p>
+        </w:tc>
+        <w:tc>
+          <w:tcPr>
+            <w:tcW w:w="2993" w:type="dxa"/>
+          </w:tcPr>
+          <w:p>
+            <w:pPr>
+              <w:jc w:val="center"/>
+              <w:cnfStyle w:val="000000100000"/>
+            </w:pPr>
+          </w:p>
+        </w:tc>
+        <w:tc>
+          <w:tcPr>
+            <w:tcW w:w="2993" w:type="dxa"/>
+          </w:tcPr>
+          <w:p>
+            <w:pPr>
+              <w:tabs>
+                <w:tab w:val="left" w:pos="885"/>
+              </w:tabs>
+              <w:cnfStyle w:val="000000100000"/>
+            </w:pPr>
+          </w:p>
+        </w:tc>
+      </w:tr>
+      <w:tr>
+        <w:trPr>
+          <w:cnfStyle w:val="000000010000"/>
+        </w:trPr>
+        <w:tc>
+          <w:tcPr>
+            <w:cnfStyle w:val="001000000000"/>
+            <w:tcW w:w="2992" w:type="dxa"/>
+          </w:tcPr>
+          <w:p>
+            <w:pPr>
+              <w:jc w:val="center"/>
+            </w:pPr>
+            <w:r>
+              <w:t>Municipio</w:t>
+            </w:r>
+          </w:p>
+        </w:tc>
+        <w:tc>
+          <w:tcPr>
+            <w:tcW w:w="2993" w:type="dxa"/>
+          </w:tcPr>
+          <w:p>
+            <w:pPr>
+              <w:jc w:val="center"/>
+              <w:cnfStyle w:val="000000010000"/>
+            </w:pPr>
+          </w:p>
+        </w:tc>
+        <w:tc>
+          <w:tcPr>
+            <w:tcW w:w="2993" w:type="dxa"/>
+          </w:tcPr>
+          <w:p>
+            <w:pPr>
+              <w:tabs>
+                <w:tab w:val="left" w:pos="885"/>
+              </w:tabs>
+              <w:cnfStyle w:val="000000010000"/>
+            </w:pPr>
+          </w:p>
+        </w:tc>
+      </w:tr>
+      <w:tr>
+        <w:trPr>
+          <w:cnfStyle w:val="000000100000"/>
+        </w:trPr>
+        <w:tc>
+          <w:tcPr>
+            <w:cnfStyle w:val="001000000000"/>
+            <w:tcW w:w="2992" w:type="dxa"/>
+          </w:tcPr>
+          <w:p>
+            <w:pPr>
+              <w:jc w:val="center"/>
+            </w:pPr>
+          </w:p>
+        </w:tc>
+        <w:tc>
+          <w:tcPr>
+            <w:tcW w:w="2993" w:type="dxa"/>
+          </w:tcPr>
+          <w:p>
+            <w:pPr>
+              <w:jc w:val="center"/>
+              <w:cnfStyle w:val="000000100000"/>
+            </w:pPr>
+          </w:p>
+        </w:tc>
+        <w:tc>
+          <w:tcPr>
+            <w:tcW w:w="2993" w:type="dxa"/>
+          </w:tcPr>
+          <w:p>
+            <w:pPr>
+              <w:tabs>
+                <w:tab w:val="left" w:pos="885"/>
+              </w:tabs>
+              <w:cnfStyle w:val="000000100000"/>
+            </w:pPr>
+          </w:p>
+        </w:tc>
+      </w:tr>
+      <w:tr>
+        <w:trPr>
+          <w:cnfStyle w:val="000000010000"/>
+        </w:trPr>
+        <w:tc>
+          <w:tcPr>
+            <w:cnfStyle w:val="001000000000"/>
+            <w:tcW w:w="2992" w:type="dxa"/>
+          </w:tcPr>
+          <w:p>
+            <w:pPr>
+              <w:jc w:val="center"/>
+            </w:pPr>
+          </w:p>
+        </w:tc>
+        <w:tc>
+          <w:tcPr>
+            <w:tcW w:w="2993" w:type="dxa"/>
+          </w:tcPr>
+          <w:p>
+            <w:pPr>
+              <w:jc w:val="center"/>
+              <w:cnfStyle w:val="000000010000"/>
+            </w:pPr>
+          </w:p>
+        </w:tc>
+        <w:tc>
+          <w:tcPr>
+            <w:tcW w:w="2993" w:type="dxa"/>
+          </w:tcPr>
+          <w:p>
+            <w:pPr>
+              <w:tabs>
+                <w:tab w:val="left" w:pos="885"/>
+              </w:tabs>
+              <w:cnfStyle w:val="000000010000"/>
+            </w:pPr>
+          </w:p>
+        </w:tc>
+      </w:tr>
+      <w:tr>
+        <w:trPr>
+          <w:cnfStyle w:val="000000100000"/>
+        </w:trPr>
+        <w:tc>
+          <w:tcPr>
+            <w:cnfStyle w:val="001000000000"/>
+            <w:tcW w:w="2992" w:type="dxa"/>
+          </w:tcPr>
+          <w:p>
+            <w:pPr>
+              <w:jc w:val="center"/>
+            </w:pPr>
+          </w:p>
+        </w:tc>
+        <w:tc>
+          <w:tcPr>
+            <w:tcW w:w="2993" w:type="dxa"/>
+          </w:tcPr>
+          <w:p>
+            <w:pPr>
+              <w:jc w:val="center"/>
+              <w:cnfStyle w:val="000000100000"/>
+            </w:pPr>
+          </w:p>
+        </w:tc>
+        <w:tc>
+          <w:tcPr>
+            <w:tcW w:w="2993" w:type="dxa"/>
+          </w:tcPr>
+          <w:p>
+            <w:pPr>
+              <w:tabs>
+                <w:tab w:val="left" w:pos="885"/>
+              </w:tabs>
               <w:cnfStyle w:val="000000100000"/>
             </w:pPr>
           </w:p>

</xml_diff>